<commit_message>
Adds brief keypoints to docx file.
</commit_message>
<xml_diff>
--- a/assignment1/CMPT 409 assignment 1.docx
+++ b/assignment1/CMPT 409 assignment 1.docx
@@ -23,10 +23,27 @@
       <w:pPr>
         <w:pStyle w:val="NoSpacing"/>
         <w:jc w:val="right"/>
-      </w:pPr>
+        <w:rPr>
+          <w:sz w:val="24"/>
+          <w:szCs w:val="24"/>
+        </w:rPr>
+      </w:pPr>
+      <w:r>
+        <w:rPr>
+          <w:sz w:val="24"/>
+          <w:szCs w:val="24"/>
+        </w:rPr>
+        <w:t>James Northway, 301303312</w:t>
+      </w:r>
     </w:p>
     <w:p>
       <w:pPr>
+        <w:pStyle w:val="NoSpacing"/>
+        <w:jc w:val="right"/>
+      </w:pPr>
+    </w:p>
+    <w:p>
+      <w:pPr>
         <w:pStyle w:val="Title"/>
         <w:jc w:val="center"/>
       </w:pPr>
@@ -36,17 +53,147 @@
     </w:p>
     <w:p/>
     <w:p/>
-    <w:p/>
-    <w:p/>
-    <w:p/>
-    <w:p/>
-    <w:p/>
-    <w:p/>
-    <w:p/>
-    <w:p/>
-    <w:p/>
-    <w:p/>
-    <w:p/>
+    <w:p>
+      <w:r>
+        <w:t>K</w:t>
+      </w:r>
+      <w:r>
+        <w:t>ey points of two maximally entangled qubits and how they can be utilized in quantum computing and quantum information theory</w:t>
+      </w:r>
+      <w:r>
+        <w:t>:</w:t>
+      </w:r>
+    </w:p>
+    <w:p>
+      <w:pPr>
+        <w:pStyle w:val="ListParagraph"/>
+        <w:numPr>
+          <w:ilvl w:val="0"/>
+          <w:numId w:val="1"/>
+        </w:numPr>
+      </w:pPr>
+      <w:r>
+        <w:t xml:space="preserve">When two qubits are maximally </w:t>
+      </w:r>
+      <w:r>
+        <w:t>entangled,</w:t>
+      </w:r>
+      <w:r>
+        <w:t xml:space="preserve"> they can store all possible combinations of </w:t>
+      </w:r>
+      <w:r>
+        <w:t xml:space="preserve">their values. (2 qubits can represent 4 different values) Comparatively, two traditional binary bits </w:t>
+      </w:r>
+      <w:r>
+        <w:t>together would just store a single value. As you increase the number of entangled q</w:t>
+      </w:r>
+      <w:r>
+        <w:t>ubits, the number of values that can be represented using those qubits grows exponentially.</w:t>
+      </w:r>
+      <w:r>
+        <w:t xml:space="preserve"> </w:t>
+      </w:r>
+      <w:r>
+        <w:t>(Slide 188 of pdf 1)</w:t>
+      </w:r>
+      <w:r>
+        <w:t xml:space="preserve"> </w:t>
+      </w:r>
+      <w:r>
+        <w:t xml:space="preserve">This </w:t>
+      </w:r>
+      <w:r>
+        <w:t xml:space="preserve">allows for the ability to use a </w:t>
+      </w:r>
+      <w:r>
+        <w:t>practical</w:t>
+      </w:r>
+      <w:r>
+        <w:t xml:space="preserve"> number of qubits </w:t>
+      </w:r>
+      <w:r>
+        <w:t>while producing powerful computation functionality.</w:t>
+      </w:r>
+    </w:p>
+    <w:p>
+      <w:pPr>
+        <w:pStyle w:val="ListParagraph"/>
+        <w:numPr>
+          <w:ilvl w:val="0"/>
+          <w:numId w:val="1"/>
+        </w:numPr>
+      </w:pPr>
+      <w:r>
+        <w:t>Entanglement</w:t>
+      </w:r>
+      <w:r>
+        <w:t>:</w:t>
+      </w:r>
+      <w:r>
+        <w:t xml:space="preserve"> two particles are governed by one wave function</w:t>
+      </w:r>
+      <w:r>
+        <w:t>. (Slide 193 of pdf 1)</w:t>
+      </w:r>
+    </w:p>
+    <w:p>
+      <w:pPr>
+        <w:pStyle w:val="ListParagraph"/>
+        <w:numPr>
+          <w:ilvl w:val="0"/>
+          <w:numId w:val="1"/>
+        </w:numPr>
+      </w:pPr>
+      <w:r>
+        <w:t>Entanglement violates the principle of locality</w:t>
+      </w:r>
+      <w:r>
+        <w:t xml:space="preserve">. (Slide </w:t>
+      </w:r>
+      <w:r>
+        <w:t>158 of pdf 1)</w:t>
+      </w:r>
+    </w:p>
+    <w:p>
+      <w:pPr>
+        <w:pStyle w:val="ListParagraph"/>
+        <w:numPr>
+          <w:ilvl w:val="0"/>
+          <w:numId w:val="1"/>
+        </w:numPr>
+      </w:pPr>
+    </w:p>
+    <w:p>
+      <w:r>
+        <w:t>F</w:t>
+      </w:r>
+      <w:r>
+        <w:t>undamental limitations</w:t>
+      </w:r>
+      <w:r>
+        <w:t>:</w:t>
+      </w:r>
+    </w:p>
+    <w:p/>
+    <w:p>
+      <w:r>
+        <w:t>W</w:t>
+      </w:r>
+      <w:r>
+        <w:t xml:space="preserve">hy </w:t>
+      </w:r>
+      <w:proofErr w:type="gramStart"/>
+      <w:r>
+        <w:t>can’t</w:t>
+      </w:r>
+      <w:proofErr w:type="gramEnd"/>
+      <w:r>
+        <w:t xml:space="preserve"> the violation of the Principle of Locality be used for superluminal communication</w:t>
+      </w:r>
+      <w:r>
+        <w:t>:</w:t>
+      </w:r>
+    </w:p>
     <w:p/>
     <w:p/>
     <w:p/>
@@ -76,6 +223,126 @@
     </w:sectPr>
   </w:body>
 </w:document>
+</file>
+
+<file path=word/numbering.xml><?xml version="1.0" encoding="utf-8"?>
+<w:numbering xmlns:wpc="http://schemas.microsoft.com/office/word/2010/wordprocessingCanvas" xmlns:cx="http://schemas.microsoft.com/office/drawing/2014/chartex" xmlns:cx1="http://schemas.microsoft.com/office/drawing/2015/9/8/chartex" xmlns:cx2="http://schemas.microsoft.com/office/drawing/2015/10/21/chartex" xmlns:cx3="http://schemas.microsoft.com/office/drawing/2016/5/9/chartex" xmlns:cx4="http://schemas.microsoft.com/office/drawing/2016/5/10/chartex" xmlns:cx5="http://schemas.microsoft.com/office/drawing/2016/5/11/chartex" xmlns:cx6="http://schemas.microsoft.com/office/drawing/2016/5/12/chartex" xmlns:cx7="http://schemas.microsoft.com/office/drawing/2016/5/13/chartex" xmlns:cx8="http://schemas.microsoft.com/office/drawing/2016/5/14/chartex" xmlns:mc="http://schemas.openxmlformats.org/markup-compatibility/2006" xmlns:aink="http://schemas.microsoft.com/office/drawing/2016/ink" xmlns:am3d="http://schemas.microsoft.com/office/drawing/2017/model3d" xmlns:o="urn:schemas-microsoft-com:office:office" xmlns:r="http://schemas.openxmlformats.org/officeDocument/2006/relationships" xmlns:m="http://schemas.openxmlformats.org/officeDocument/2006/math" xmlns:v="urn:schemas-microsoft-com:vml" xmlns:wp14="http://schemas.microsoft.com/office/word/2010/wordprocessingDrawing" xmlns:wp="http://schemas.openxmlformats.org/drawingml/2006/wordprocessingDrawing" xmlns:w10="urn:schemas-microsoft-com:office:word" xmlns:w="http://schemas.openxmlformats.org/wordprocessingml/2006/main" xmlns:w14="http://schemas.microsoft.com/office/word/2010/wordml" xmlns:w15="http://schemas.microsoft.com/office/word/2012/wordml" xmlns:w16cex="http://schemas.microsoft.com/office/word/2018/wordml/cex" xmlns:w16cid="http://schemas.microsoft.com/office/word/2016/wordml/cid" xmlns:w16="http://schemas.microsoft.com/office/word/2018/wordml" xmlns:w16sdtdh="http://schemas.microsoft.com/office/word/2020/wordml/sdtdatahash" xmlns:w16se="http://schemas.microsoft.com/office/word/2015/wordml/symex" xmlns:wpg="http://schemas.microsoft.com/office/word/2010/wordprocessingGroup" xmlns:wpi="http://schemas.microsoft.com/office/word/2010/wordprocessingInk" xmlns:wne="http://schemas.microsoft.com/office/word/2006/wordml" xmlns:wps="http://schemas.microsoft.com/office/word/2010/wordprocessingShape" mc:Ignorable="w14 w15 w16se w16cid w16 w16cex w16sdtdh wp14">
+  <w:abstractNum w:abstractNumId="0" w15:restartNumberingAfterBreak="0">
+    <w:nsid w:val="676A0BBE"/>
+    <w:multiLevelType w:val="hybridMultilevel"/>
+    <w:tmpl w:val="0C5A40E4"/>
+    <w:lvl w:ilvl="0" w:tplc="7578E39A">
+      <w:numFmt w:val="bullet"/>
+      <w:lvlText w:val="-"/>
+      <w:lvlJc w:val="left"/>
+      <w:pPr>
+        <w:ind w:left="720" w:hanging="360"/>
+      </w:pPr>
+      <w:rPr>
+        <w:rFonts w:ascii="Calibri" w:eastAsiaTheme="minorHAnsi" w:hAnsi="Calibri" w:cs="Calibri" w:hint="default"/>
+      </w:rPr>
+    </w:lvl>
+    <w:lvl w:ilvl="1" w:tplc="04090003" w:tentative="1">
+      <w:start w:val="1"/>
+      <w:numFmt w:val="bullet"/>
+      <w:lvlText w:val="o"/>
+      <w:lvlJc w:val="left"/>
+      <w:pPr>
+        <w:ind w:left="1440" w:hanging="360"/>
+      </w:pPr>
+      <w:rPr>
+        <w:rFonts w:ascii="Courier New" w:hAnsi="Courier New" w:cs="Courier New" w:hint="default"/>
+      </w:rPr>
+    </w:lvl>
+    <w:lvl w:ilvl="2" w:tplc="04090005" w:tentative="1">
+      <w:start w:val="1"/>
+      <w:numFmt w:val="bullet"/>
+      <w:lvlText w:val=""/>
+      <w:lvlJc w:val="left"/>
+      <w:pPr>
+        <w:ind w:left="2160" w:hanging="360"/>
+      </w:pPr>
+      <w:rPr>
+        <w:rFonts w:ascii="Wingdings" w:hAnsi="Wingdings" w:hint="default"/>
+      </w:rPr>
+    </w:lvl>
+    <w:lvl w:ilvl="3" w:tplc="04090001" w:tentative="1">
+      <w:start w:val="1"/>
+      <w:numFmt w:val="bullet"/>
+      <w:lvlText w:val=""/>
+      <w:lvlJc w:val="left"/>
+      <w:pPr>
+        <w:ind w:left="2880" w:hanging="360"/>
+      </w:pPr>
+      <w:rPr>
+        <w:rFonts w:ascii="Symbol" w:hAnsi="Symbol" w:hint="default"/>
+      </w:rPr>
+    </w:lvl>
+    <w:lvl w:ilvl="4" w:tplc="04090003" w:tentative="1">
+      <w:start w:val="1"/>
+      <w:numFmt w:val="bullet"/>
+      <w:lvlText w:val="o"/>
+      <w:lvlJc w:val="left"/>
+      <w:pPr>
+        <w:ind w:left="3600" w:hanging="360"/>
+      </w:pPr>
+      <w:rPr>
+        <w:rFonts w:ascii="Courier New" w:hAnsi="Courier New" w:cs="Courier New" w:hint="default"/>
+      </w:rPr>
+    </w:lvl>
+    <w:lvl w:ilvl="5" w:tplc="04090005" w:tentative="1">
+      <w:start w:val="1"/>
+      <w:numFmt w:val="bullet"/>
+      <w:lvlText w:val=""/>
+      <w:lvlJc w:val="left"/>
+      <w:pPr>
+        <w:ind w:left="4320" w:hanging="360"/>
+      </w:pPr>
+      <w:rPr>
+        <w:rFonts w:ascii="Wingdings" w:hAnsi="Wingdings" w:hint="default"/>
+      </w:rPr>
+    </w:lvl>
+    <w:lvl w:ilvl="6" w:tplc="04090001" w:tentative="1">
+      <w:start w:val="1"/>
+      <w:numFmt w:val="bullet"/>
+      <w:lvlText w:val=""/>
+      <w:lvlJc w:val="left"/>
+      <w:pPr>
+        <w:ind w:left="5040" w:hanging="360"/>
+      </w:pPr>
+      <w:rPr>
+        <w:rFonts w:ascii="Symbol" w:hAnsi="Symbol" w:hint="default"/>
+      </w:rPr>
+    </w:lvl>
+    <w:lvl w:ilvl="7" w:tplc="04090003" w:tentative="1">
+      <w:start w:val="1"/>
+      <w:numFmt w:val="bullet"/>
+      <w:lvlText w:val="o"/>
+      <w:lvlJc w:val="left"/>
+      <w:pPr>
+        <w:ind w:left="5760" w:hanging="360"/>
+      </w:pPr>
+      <w:rPr>
+        <w:rFonts w:ascii="Courier New" w:hAnsi="Courier New" w:cs="Courier New" w:hint="default"/>
+      </w:rPr>
+    </w:lvl>
+    <w:lvl w:ilvl="8" w:tplc="04090005" w:tentative="1">
+      <w:start w:val="1"/>
+      <w:numFmt w:val="bullet"/>
+      <w:lvlText w:val=""/>
+      <w:lvlJc w:val="left"/>
+      <w:pPr>
+        <w:ind w:left="6480" w:hanging="360"/>
+      </w:pPr>
+      <w:rPr>
+        <w:rFonts w:ascii="Wingdings" w:hAnsi="Wingdings" w:hint="default"/>
+      </w:rPr>
+    </w:lvl>
+  </w:abstractNum>
+  <w:num w:numId="1">
+    <w:abstractNumId w:val="0"/>
+  </w:num>
+</w:numbering>
 </file>
 
 <file path=word/styles.xml><?xml version="1.0" encoding="utf-8"?>
@@ -585,6 +852,17 @@
       <w:szCs w:val="32"/>
     </w:rPr>
   </w:style>
+  <w:style w:type="paragraph" w:styleId="ListParagraph">
+    <w:name w:val="List Paragraph"/>
+    <w:basedOn w:val="Normal"/>
+    <w:uiPriority w:val="34"/>
+    <w:qFormat/>
+    <w:rsid w:val="00551673"/>
+    <w:pPr>
+      <w:ind w:left="720"/>
+      <w:contextualSpacing/>
+    </w:pPr>
+  </w:style>
 </w:styles>
 </file>
 

</xml_diff>